<commit_message>
Removed page number from second page
</commit_message>
<xml_diff>
--- a/PracaKarolChryczyk.docx
+++ b/PracaKarolChryczyk.docx
@@ -292,21 +292,6 @@
     <w:p>
       <w:pPr>
         <w:jc w:val="center"/>
-        <w:rPr>
-          <w:b/>
-          <w:bCs/>
-        </w:rPr>
-      </w:pPr>
-      <w:r>
-        <w:rPr>
-          <w:b/>
-          <w:bCs/>
-        </w:rPr>
-        <w:t>NOWY SĄCZ 2021</w:t>
-      </w:r>
-    </w:p>
-    <w:p>
-      <w:pPr>
         <w:rPr>
           <w:b/>
           <w:bCs/>
@@ -324,246 +309,39 @@
           <w:docGrid w:linePitch="360"/>
         </w:sectPr>
       </w:pPr>
-    </w:p>
-    <w:p>
-      <w:pPr>
-        <w:pStyle w:val="Nagwekspisutreci"/>
-        <w:rPr>
-          <w:rFonts w:ascii="Times New Roman" w:eastAsiaTheme="minorHAnsi" w:hAnsi="Times New Roman" w:cs="Times New Roman"/>
-          <w:color w:val="auto"/>
-          <w:spacing w:val="0"/>
-          <w:kern w:val="0"/>
-          <w:sz w:val="24"/>
-          <w:szCs w:val="24"/>
-          <w:lang w:val="pl-PL"/>
-        </w:rPr>
-      </w:pPr>
-    </w:p>
-    <w:p>
-      <w:pPr>
-        <w:pStyle w:val="Nagwekspisutreci"/>
-        <w:rPr>
-          <w:rFonts w:ascii="Times New Roman" w:eastAsiaTheme="minorHAnsi" w:hAnsi="Times New Roman" w:cs="Times New Roman"/>
-          <w:color w:val="auto"/>
-          <w:spacing w:val="0"/>
-          <w:kern w:val="0"/>
-          <w:sz w:val="24"/>
-          <w:szCs w:val="24"/>
-          <w:lang w:val="pl-PL"/>
-        </w:rPr>
-      </w:pPr>
-    </w:p>
-    <w:p>
-      <w:pPr>
-        <w:pStyle w:val="Nagwekspisutreci"/>
-        <w:rPr>
-          <w:rFonts w:ascii="Times New Roman" w:eastAsiaTheme="minorHAnsi" w:hAnsi="Times New Roman" w:cs="Times New Roman"/>
-          <w:color w:val="auto"/>
-          <w:spacing w:val="0"/>
-          <w:kern w:val="0"/>
-          <w:sz w:val="24"/>
-          <w:szCs w:val="24"/>
-          <w:lang w:val="pl-PL"/>
-        </w:rPr>
-      </w:pPr>
-    </w:p>
-    <w:p>
-      <w:pPr>
-        <w:pStyle w:val="Nagwekspisutreci"/>
-        <w:rPr>
-          <w:rFonts w:ascii="Times New Roman" w:eastAsiaTheme="minorHAnsi" w:hAnsi="Times New Roman" w:cs="Times New Roman"/>
-          <w:color w:val="auto"/>
-          <w:spacing w:val="0"/>
-          <w:kern w:val="0"/>
-          <w:sz w:val="24"/>
-          <w:szCs w:val="24"/>
-          <w:lang w:val="pl-PL"/>
-        </w:rPr>
-      </w:pPr>
-    </w:p>
-    <w:p>
-      <w:pPr>
-        <w:pStyle w:val="Nagwekspisutreci"/>
-        <w:rPr>
-          <w:rFonts w:ascii="Times New Roman" w:eastAsiaTheme="minorHAnsi" w:hAnsi="Times New Roman" w:cs="Times New Roman"/>
-          <w:color w:val="auto"/>
-          <w:spacing w:val="0"/>
-          <w:kern w:val="0"/>
-          <w:sz w:val="24"/>
-          <w:szCs w:val="24"/>
-          <w:lang w:val="pl-PL"/>
-        </w:rPr>
-      </w:pPr>
-    </w:p>
-    <w:p>
-      <w:pPr>
-        <w:pStyle w:val="Nagwekspisutreci"/>
-        <w:rPr>
-          <w:rFonts w:ascii="Times New Roman" w:eastAsiaTheme="minorHAnsi" w:hAnsi="Times New Roman" w:cs="Times New Roman"/>
-          <w:color w:val="auto"/>
-          <w:spacing w:val="0"/>
-          <w:kern w:val="0"/>
-          <w:sz w:val="24"/>
-          <w:szCs w:val="24"/>
-          <w:lang w:val="pl-PL"/>
-        </w:rPr>
-      </w:pPr>
-    </w:p>
-    <w:p>
-      <w:pPr>
-        <w:pStyle w:val="Nagwekspisutreci"/>
-        <w:rPr>
-          <w:rFonts w:ascii="Times New Roman" w:eastAsiaTheme="minorHAnsi" w:hAnsi="Times New Roman" w:cs="Times New Roman"/>
-          <w:color w:val="auto"/>
-          <w:spacing w:val="0"/>
-          <w:kern w:val="0"/>
-          <w:sz w:val="24"/>
-          <w:szCs w:val="24"/>
-          <w:lang w:val="pl-PL"/>
-        </w:rPr>
-      </w:pPr>
-    </w:p>
-    <w:p>
-      <w:pPr>
-        <w:pStyle w:val="Nagwekspisutreci"/>
-        <w:rPr>
-          <w:rFonts w:ascii="Times New Roman" w:eastAsiaTheme="minorHAnsi" w:hAnsi="Times New Roman" w:cs="Times New Roman"/>
-          <w:color w:val="auto"/>
-          <w:spacing w:val="0"/>
-          <w:kern w:val="0"/>
-          <w:sz w:val="24"/>
-          <w:szCs w:val="24"/>
-          <w:lang w:val="pl-PL"/>
-        </w:rPr>
-      </w:pPr>
-    </w:p>
-    <w:p>
-      <w:pPr>
-        <w:pStyle w:val="Nagwekspisutreci"/>
-        <w:rPr>
-          <w:rFonts w:ascii="Times New Roman" w:eastAsiaTheme="minorHAnsi" w:hAnsi="Times New Roman" w:cs="Times New Roman"/>
-          <w:color w:val="auto"/>
-          <w:spacing w:val="0"/>
-          <w:kern w:val="0"/>
-          <w:sz w:val="24"/>
-          <w:szCs w:val="24"/>
-          <w:lang w:val="pl-PL"/>
-        </w:rPr>
-      </w:pPr>
-    </w:p>
-    <w:p>
-      <w:pPr>
-        <w:pStyle w:val="Nagwekspisutreci"/>
-        <w:rPr>
-          <w:rFonts w:ascii="Times New Roman" w:eastAsiaTheme="minorHAnsi" w:hAnsi="Times New Roman" w:cs="Times New Roman"/>
-          <w:color w:val="auto"/>
-          <w:spacing w:val="0"/>
-          <w:kern w:val="0"/>
-          <w:sz w:val="24"/>
-          <w:szCs w:val="24"/>
-          <w:lang w:val="pl-PL"/>
-        </w:rPr>
-      </w:pPr>
-    </w:p>
-    <w:p>
-      <w:pPr>
-        <w:pStyle w:val="Nagwekspisutreci"/>
-        <w:rPr>
-          <w:rFonts w:ascii="Times New Roman" w:eastAsiaTheme="minorHAnsi" w:hAnsi="Times New Roman" w:cs="Times New Roman"/>
-          <w:color w:val="auto"/>
-          <w:spacing w:val="0"/>
-          <w:kern w:val="0"/>
-          <w:sz w:val="24"/>
-          <w:szCs w:val="24"/>
-          <w:lang w:val="pl-PL"/>
-        </w:rPr>
-      </w:pPr>
-    </w:p>
-    <w:p>
-      <w:pPr>
-        <w:pStyle w:val="Nagwekspisutreci"/>
-        <w:rPr>
-          <w:rFonts w:ascii="Times New Roman" w:eastAsiaTheme="minorHAnsi" w:hAnsi="Times New Roman" w:cs="Times New Roman"/>
-          <w:color w:val="auto"/>
-          <w:spacing w:val="0"/>
-          <w:kern w:val="0"/>
-          <w:sz w:val="24"/>
-          <w:szCs w:val="24"/>
-          <w:lang w:val="pl-PL"/>
-        </w:rPr>
-      </w:pPr>
-    </w:p>
-    <w:p>
-      <w:pPr>
-        <w:pStyle w:val="Nagwekspisutreci"/>
-        <w:rPr>
-          <w:rFonts w:ascii="Times New Roman" w:eastAsiaTheme="minorHAnsi" w:hAnsi="Times New Roman" w:cs="Times New Roman"/>
-          <w:color w:val="auto"/>
-          <w:spacing w:val="0"/>
-          <w:kern w:val="0"/>
-          <w:sz w:val="24"/>
-          <w:szCs w:val="24"/>
-          <w:lang w:val="pl-PL"/>
-        </w:rPr>
-      </w:pPr>
-    </w:p>
-    <w:p>
-      <w:pPr>
-        <w:pStyle w:val="Nagwekspisutreci"/>
-        <w:rPr>
-          <w:rFonts w:ascii="Times New Roman" w:eastAsiaTheme="minorHAnsi" w:hAnsi="Times New Roman" w:cs="Times New Roman"/>
-          <w:color w:val="auto"/>
-          <w:spacing w:val="0"/>
-          <w:kern w:val="0"/>
-          <w:sz w:val="24"/>
-          <w:szCs w:val="24"/>
-          <w:lang w:val="pl-PL"/>
-        </w:rPr>
-      </w:pPr>
-    </w:p>
-    <w:p>
-      <w:pPr>
-        <w:pStyle w:val="Nagwekspisutreci"/>
-        <w:rPr>
-          <w:rFonts w:ascii="Times New Roman" w:eastAsiaTheme="minorHAnsi" w:hAnsi="Times New Roman" w:cs="Times New Roman"/>
-          <w:color w:val="auto"/>
-          <w:spacing w:val="0"/>
-          <w:kern w:val="0"/>
-          <w:sz w:val="24"/>
-          <w:szCs w:val="24"/>
-          <w:lang w:val="pl-PL"/>
-        </w:rPr>
-      </w:pPr>
-    </w:p>
-    <w:p>
-      <w:pPr>
-        <w:pStyle w:val="Nagwekspisutreci"/>
-        <w:rPr>
-          <w:rFonts w:ascii="Times New Roman" w:eastAsiaTheme="minorHAnsi" w:hAnsi="Times New Roman" w:cs="Times New Roman"/>
-          <w:color w:val="auto"/>
-          <w:spacing w:val="0"/>
-          <w:kern w:val="0"/>
-          <w:sz w:val="24"/>
-          <w:szCs w:val="24"/>
-          <w:lang w:val="pl-PL"/>
-        </w:rPr>
-      </w:pPr>
-    </w:p>
-    <w:p>
-      <w:pPr>
-        <w:pStyle w:val="Nagwekspisutreci"/>
-        <w:rPr>
-          <w:rFonts w:ascii="Times New Roman" w:eastAsiaTheme="minorHAnsi" w:hAnsi="Times New Roman" w:cs="Times New Roman"/>
-          <w:color w:val="auto"/>
-          <w:spacing w:val="0"/>
-          <w:kern w:val="0"/>
-          <w:sz w:val="24"/>
-          <w:szCs w:val="24"/>
-          <w:lang w:val="pl-PL"/>
-        </w:rPr>
-      </w:pPr>
-    </w:p>
-    <w:p/>
+      <w:r>
+        <w:rPr>
+          <w:b/>
+          <w:bCs/>
+        </w:rPr>
+        <w:t>NOWY SĄCZ 2021</w:t>
+      </w:r>
+    </w:p>
+    <w:p>
+      <w:pPr>
+        <w:jc w:val="center"/>
+        <w:rPr>
+          <w:b/>
+          <w:bCs/>
+        </w:rPr>
+      </w:pPr>
+    </w:p>
+    <w:p>
+      <w:pPr>
+        <w:rPr>
+          <w:b/>
+          <w:bCs/>
+        </w:rPr>
+        <w:sectPr>
+          <w:pgSz w:w="11900" w:h="16840"/>
+          <w:pgMar w:top="1134" w:right="1134" w:bottom="1134" w:left="1701" w:header="1440" w:footer="1440" w:gutter="0"/>
+          <w:pgNumType w:start="1"/>
+          <w:cols w:space="708"/>
+          <w:titlePg/>
+          <w:docGrid w:linePitch="360"/>
+        </w:sectPr>
+      </w:pPr>
+    </w:p>
     <w:sdt>
       <w:sdtPr>
         <w:rPr>
@@ -596,8 +374,6 @@
             <w:rPr>
               <w:b/>
               <w:color w:val="auto"/>
-              <w:sz w:val="24"/>
-              <w:szCs w:val="24"/>
               <w:lang w:val="pl-PL"/>
             </w:rPr>
           </w:pPr>
@@ -605,8 +381,6 @@
             <w:rPr>
               <w:b/>
               <w:color w:val="auto"/>
-              <w:sz w:val="24"/>
-              <w:szCs w:val="24"/>
               <w:lang w:val="pl-PL"/>
             </w:rPr>
             <w:t>Spis treści</w:t>
@@ -5078,16 +4852,13 @@
         <w:t xml:space="preserve">możliwością </w:t>
       </w:r>
       <w:r>
-        <w:t xml:space="preserve">spędzenia czasu aktywnie. </w:t>
-      </w:r>
-      <w:r>
-        <w:t>D</w:t>
-      </w:r>
-      <w:r>
-        <w:t xml:space="preserve">użą </w:t>
-      </w:r>
-      <w:r>
-        <w:t>liczbę</w:t>
+        <w:t>spędzenia czasu aktywnie.</w:t>
+      </w:r>
+      <w:r>
+        <w:t xml:space="preserve"> L</w:t>
+      </w:r>
+      <w:r>
+        <w:t>iczbę</w:t>
       </w:r>
       <w:r>
         <w:t xml:space="preserve"> </w:t>
@@ -5105,7 +4876,7 @@
         <w:t>, rozlokowaną na terenie Polski,</w:t>
       </w:r>
       <w:r>
-        <w:t xml:space="preserve"> jak to przedstawia</w:t>
+        <w:t xml:space="preserve"> przedstawia</w:t>
       </w:r>
       <w:r>
         <w:t xml:space="preserve"> </w:t>
@@ -5272,14 +5043,27 @@
       <w:r>
         <w:t xml:space="preserve">Rysunek </w:t>
       </w:r>
-      <w:fldSimple w:instr=" SEQ Rysunek \* ARABIC ">
-        <w:r>
-          <w:rPr>
-            <w:noProof/>
-          </w:rPr>
-          <w:t>1</w:t>
-        </w:r>
-      </w:fldSimple>
+      <w:r>
+        <w:fldChar w:fldCharType="begin"/>
+      </w:r>
+      <w:r>
+        <w:instrText xml:space="preserve"> SEQ Rysunek \* ARABIC </w:instrText>
+      </w:r>
+      <w:r>
+        <w:fldChar w:fldCharType="separate"/>
+      </w:r>
+      <w:r>
+        <w:rPr>
+          <w:noProof/>
+        </w:rPr>
+        <w:t>1</w:t>
+      </w:r>
+      <w:r>
+        <w:rPr>
+          <w:noProof/>
+        </w:rPr>
+        <w:fldChar w:fldCharType="end"/>
+      </w:r>
       <w:bookmarkEnd w:id="2"/>
       <w:r>
         <w:t>. Od</w:t>
@@ -6421,7 +6205,11 @@
         <w:t>,</w:t>
       </w:r>
       <w:r>
-        <w:t xml:space="preserve"> czyli model programowania oparty na stronach. Framework </w:t>
+        <w:t xml:space="preserve"> czyli model programowania oparty na </w:t>
+      </w:r>
+      <w:r>
+        <w:lastRenderedPageBreak/>
+        <w:t xml:space="preserve">stronach. Framework </w:t>
       </w:r>
       <w:r>
         <w:t xml:space="preserve">wyposażony jest również w funkcję automatycznego </w:t>
@@ -6468,7 +6256,6 @@
         <w:pStyle w:val="Nagwek3"/>
       </w:pPr>
       <w:r>
-        <w:lastRenderedPageBreak/>
         <w:t xml:space="preserve"> </w:t>
       </w:r>
       <w:bookmarkStart w:id="54" w:name="_Toc63168936"/>
@@ -7042,7 +6829,11 @@
         <w:t xml:space="preserve"> w zależności od danych i logiki</w:t>
       </w:r>
       <w:r>
-        <w:t xml:space="preserve"> programu. Komponenty organ</w:t>
+        <w:t xml:space="preserve"> programu. </w:t>
+      </w:r>
+      <w:r>
+        <w:lastRenderedPageBreak/>
+        <w:t>Komponenty organ</w:t>
       </w:r>
       <w:r>
         <w:t>izowane są w moduły gromadzą</w:t>
@@ -7105,7 +6896,6 @@
       </w:pPr>
       <w:bookmarkStart w:id="58" w:name="_Toc63168940"/>
       <w:r>
-        <w:lastRenderedPageBreak/>
         <w:t>Projekt aplikacji</w:t>
       </w:r>
       <w:bookmarkEnd w:id="58"/>
@@ -7525,14 +7315,27 @@
       <w:r>
         <w:t xml:space="preserve">Rysunek </w:t>
       </w:r>
-      <w:fldSimple w:instr=" SEQ Rysunek \* ARABIC ">
-        <w:r>
-          <w:rPr>
-            <w:noProof/>
-          </w:rPr>
-          <w:t>2</w:t>
-        </w:r>
-      </w:fldSimple>
+      <w:r>
+        <w:fldChar w:fldCharType="begin"/>
+      </w:r>
+      <w:r>
+        <w:instrText xml:space="preserve"> SEQ Rysunek \* ARABIC </w:instrText>
+      </w:r>
+      <w:r>
+        <w:fldChar w:fldCharType="separate"/>
+      </w:r>
+      <w:r>
+        <w:rPr>
+          <w:noProof/>
+        </w:rPr>
+        <w:t>2</w:t>
+      </w:r>
+      <w:r>
+        <w:rPr>
+          <w:noProof/>
+        </w:rPr>
+        <w:fldChar w:fldCharType="end"/>
+      </w:r>
       <w:bookmarkEnd w:id="76"/>
       <w:r>
         <w:t xml:space="preserve"> Schemat komunikacji</w:t>
@@ -7971,14 +7774,30 @@
       <w:r>
         <w:t xml:space="preserve">Rysunek </w:t>
       </w:r>
-      <w:fldSimple w:instr=" SEQ Rysunek \* ARABIC ">
-        <w:r>
-          <w:rPr>
-            <w:noProof/>
-          </w:rPr>
-          <w:t>3</w:t>
-        </w:r>
-      </w:fldSimple>
+      <w:r>
+        <w:fldChar w:fldCharType="begin"/>
+      </w:r>
+      <w:r>
+        <w:instrText xml:space="preserve"> SEQ Rysunek \* A</w:instrText>
+      </w:r>
+      <w:r>
+        <w:instrText xml:space="preserve">RABIC </w:instrText>
+      </w:r>
+      <w:r>
+        <w:fldChar w:fldCharType="separate"/>
+      </w:r>
+      <w:r>
+        <w:rPr>
+          <w:noProof/>
+        </w:rPr>
+        <w:t>3</w:t>
+      </w:r>
+      <w:r>
+        <w:rPr>
+          <w:noProof/>
+        </w:rPr>
+        <w:fldChar w:fldCharType="end"/>
+      </w:r>
       <w:r>
         <w:t xml:space="preserve"> Przykład zapytania i odpowiedzi API w programie </w:t>
       </w:r>
@@ -8320,14 +8139,27 @@
       <w:r>
         <w:t xml:space="preserve">Rysunek </w:t>
       </w:r>
-      <w:fldSimple w:instr=" SEQ Rysunek \* ARABIC ">
-        <w:r>
-          <w:rPr>
-            <w:noProof/>
-          </w:rPr>
-          <w:t>4</w:t>
-        </w:r>
-      </w:fldSimple>
+      <w:r>
+        <w:fldChar w:fldCharType="begin"/>
+      </w:r>
+      <w:r>
+        <w:instrText xml:space="preserve"> SEQ Rysunek \* ARABIC </w:instrText>
+      </w:r>
+      <w:r>
+        <w:fldChar w:fldCharType="separate"/>
+      </w:r>
+      <w:r>
+        <w:rPr>
+          <w:noProof/>
+        </w:rPr>
+        <w:t>4</w:t>
+      </w:r>
+      <w:r>
+        <w:rPr>
+          <w:noProof/>
+        </w:rPr>
+        <w:fldChar w:fldCharType="end"/>
+      </w:r>
       <w:r>
         <w:t xml:space="preserve"> </w:t>
       </w:r>
@@ -8484,14 +8316,27 @@
       <w:r>
         <w:t xml:space="preserve">Rysunek </w:t>
       </w:r>
-      <w:fldSimple w:instr=" SEQ Rysunek \* ARABIC ">
-        <w:r>
-          <w:rPr>
-            <w:noProof/>
-          </w:rPr>
-          <w:t>5</w:t>
-        </w:r>
-      </w:fldSimple>
+      <w:r>
+        <w:fldChar w:fldCharType="begin"/>
+      </w:r>
+      <w:r>
+        <w:instrText xml:space="preserve"> SEQ Rysunek \* ARABIC </w:instrText>
+      </w:r>
+      <w:r>
+        <w:fldChar w:fldCharType="separate"/>
+      </w:r>
+      <w:r>
+        <w:rPr>
+          <w:noProof/>
+        </w:rPr>
+        <w:t>5</w:t>
+      </w:r>
+      <w:r>
+        <w:rPr>
+          <w:noProof/>
+        </w:rPr>
+        <w:fldChar w:fldCharType="end"/>
+      </w:r>
       <w:r>
         <w:t xml:space="preserve"> </w:t>
       </w:r>
@@ -8614,14 +8459,27 @@
       <w:r>
         <w:t xml:space="preserve">Rysunek </w:t>
       </w:r>
-      <w:fldSimple w:instr=" SEQ Rysunek \* ARABIC ">
-        <w:r>
-          <w:rPr>
-            <w:noProof/>
-          </w:rPr>
-          <w:t>6</w:t>
-        </w:r>
-      </w:fldSimple>
+      <w:r>
+        <w:fldChar w:fldCharType="begin"/>
+      </w:r>
+      <w:r>
+        <w:instrText xml:space="preserve"> SEQ Rysunek \* ARABIC </w:instrText>
+      </w:r>
+      <w:r>
+        <w:fldChar w:fldCharType="separate"/>
+      </w:r>
+      <w:r>
+        <w:rPr>
+          <w:noProof/>
+        </w:rPr>
+        <w:t>6</w:t>
+      </w:r>
+      <w:r>
+        <w:rPr>
+          <w:noProof/>
+        </w:rPr>
+        <w:fldChar w:fldCharType="end"/>
+      </w:r>
       <w:r>
         <w:t xml:space="preserve"> </w:t>
       </w:r>
@@ -8868,14 +8726,27 @@
       <w:r>
         <w:t xml:space="preserve">Rysunek </w:t>
       </w:r>
-      <w:fldSimple w:instr=" SEQ Rysunek \* ARABIC ">
-        <w:r>
-          <w:rPr>
-            <w:noProof/>
-          </w:rPr>
-          <w:t>7</w:t>
-        </w:r>
-      </w:fldSimple>
+      <w:r>
+        <w:fldChar w:fldCharType="begin"/>
+      </w:r>
+      <w:r>
+        <w:instrText xml:space="preserve"> SEQ Rysunek \* ARABIC </w:instrText>
+      </w:r>
+      <w:r>
+        <w:fldChar w:fldCharType="separate"/>
+      </w:r>
+      <w:r>
+        <w:rPr>
+          <w:noProof/>
+        </w:rPr>
+        <w:t>7</w:t>
+      </w:r>
+      <w:r>
+        <w:rPr>
+          <w:noProof/>
+        </w:rPr>
+        <w:fldChar w:fldCharType="end"/>
+      </w:r>
       <w:bookmarkEnd w:id="90"/>
       <w:r>
         <w:t xml:space="preserve"> Przykładowy GUID</w:t>
@@ -8957,14 +8828,27 @@
       <w:r>
         <w:t xml:space="preserve">Rysunek </w:t>
       </w:r>
-      <w:fldSimple w:instr=" SEQ Rysunek \* ARABIC ">
-        <w:r>
-          <w:rPr>
-            <w:noProof/>
-          </w:rPr>
-          <w:t>8</w:t>
-        </w:r>
-      </w:fldSimple>
+      <w:r>
+        <w:fldChar w:fldCharType="begin"/>
+      </w:r>
+      <w:r>
+        <w:instrText xml:space="preserve"> SEQ Rysunek \* ARABIC </w:instrText>
+      </w:r>
+      <w:r>
+        <w:fldChar w:fldCharType="separate"/>
+      </w:r>
+      <w:r>
+        <w:rPr>
+          <w:noProof/>
+        </w:rPr>
+        <w:t>8</w:t>
+      </w:r>
+      <w:r>
+        <w:rPr>
+          <w:noProof/>
+        </w:rPr>
+        <w:fldChar w:fldCharType="end"/>
+      </w:r>
       <w:bookmarkEnd w:id="93"/>
       <w:r>
         <w:t xml:space="preserve"> Struktura bazy danych</w:t>
@@ -9507,14 +9391,27 @@
       <w:r>
         <w:t xml:space="preserve">Rysunek </w:t>
       </w:r>
-      <w:fldSimple w:instr=" SEQ Rysunek \* ARABIC ">
-        <w:r>
-          <w:rPr>
-            <w:noProof/>
-          </w:rPr>
-          <w:t>9</w:t>
-        </w:r>
-      </w:fldSimple>
+      <w:r>
+        <w:fldChar w:fldCharType="begin"/>
+      </w:r>
+      <w:r>
+        <w:instrText xml:space="preserve"> SEQ Rysunek \* ARABIC </w:instrText>
+      </w:r>
+      <w:r>
+        <w:fldChar w:fldCharType="separate"/>
+      </w:r>
+      <w:r>
+        <w:rPr>
+          <w:noProof/>
+        </w:rPr>
+        <w:t>9</w:t>
+      </w:r>
+      <w:r>
+        <w:rPr>
+          <w:noProof/>
+        </w:rPr>
+        <w:fldChar w:fldCharType="end"/>
+      </w:r>
       <w:r>
         <w:t xml:space="preserve"> Struktura API</w:t>
       </w:r>
@@ -9685,14 +9582,27 @@
       <w:r>
         <w:t xml:space="preserve">Rysunek </w:t>
       </w:r>
-      <w:fldSimple w:instr=" SEQ Rysunek \* ARABIC ">
-        <w:r>
-          <w:rPr>
-            <w:noProof/>
-          </w:rPr>
-          <w:t>10</w:t>
-        </w:r>
-      </w:fldSimple>
+      <w:r>
+        <w:fldChar w:fldCharType="begin"/>
+      </w:r>
+      <w:r>
+        <w:instrText xml:space="preserve"> SEQ Rysunek \* ARABIC </w:instrText>
+      </w:r>
+      <w:r>
+        <w:fldChar w:fldCharType="separate"/>
+      </w:r>
+      <w:r>
+        <w:rPr>
+          <w:noProof/>
+        </w:rPr>
+        <w:t>10</w:t>
+      </w:r>
+      <w:r>
+        <w:rPr>
+          <w:noProof/>
+        </w:rPr>
+        <w:fldChar w:fldCharType="end"/>
+      </w:r>
       <w:r>
         <w:t xml:space="preserve"> Przykład dostępu do metody dla każdego</w:t>
       </w:r>
@@ -9791,14 +9701,27 @@
       <w:r>
         <w:t xml:space="preserve">Rysunek </w:t>
       </w:r>
-      <w:fldSimple w:instr=" SEQ Rysunek \* ARABIC ">
-        <w:r>
-          <w:rPr>
-            <w:noProof/>
-          </w:rPr>
-          <w:t>11</w:t>
-        </w:r>
-      </w:fldSimple>
+      <w:r>
+        <w:fldChar w:fldCharType="begin"/>
+      </w:r>
+      <w:r>
+        <w:instrText xml:space="preserve"> SEQ Rysunek \* ARABIC </w:instrText>
+      </w:r>
+      <w:r>
+        <w:fldChar w:fldCharType="separate"/>
+      </w:r>
+      <w:r>
+        <w:rPr>
+          <w:noProof/>
+        </w:rPr>
+        <w:t>11</w:t>
+      </w:r>
+      <w:r>
+        <w:rPr>
+          <w:noProof/>
+        </w:rPr>
+        <w:fldChar w:fldCharType="end"/>
+      </w:r>
       <w:r>
         <w:t xml:space="preserve"> Przykład dostępu do metody dla zalogowanego użytkownika</w:t>
       </w:r>
@@ -9881,14 +9804,27 @@
       <w:r>
         <w:t xml:space="preserve">Rysunek </w:t>
       </w:r>
-      <w:fldSimple w:instr=" SEQ Rysunek \* ARABIC ">
-        <w:r>
-          <w:rPr>
-            <w:noProof/>
-          </w:rPr>
-          <w:t>12</w:t>
-        </w:r>
-      </w:fldSimple>
+      <w:r>
+        <w:fldChar w:fldCharType="begin"/>
+      </w:r>
+      <w:r>
+        <w:instrText xml:space="preserve"> SEQ Rysunek \* ARABIC </w:instrText>
+      </w:r>
+      <w:r>
+        <w:fldChar w:fldCharType="separate"/>
+      </w:r>
+      <w:r>
+        <w:rPr>
+          <w:noProof/>
+        </w:rPr>
+        <w:t>12</w:t>
+      </w:r>
+      <w:r>
+        <w:rPr>
+          <w:noProof/>
+        </w:rPr>
+        <w:fldChar w:fldCharType="end"/>
+      </w:r>
       <w:r>
         <w:t xml:space="preserve"> Przykład dostępu do metody dla administratora</w:t>
       </w:r>
@@ -10015,14 +9951,27 @@
       <w:r>
         <w:t xml:space="preserve">Rysunek </w:t>
       </w:r>
-      <w:fldSimple w:instr=" SEQ Rysunek \* ARABIC ">
-        <w:r>
-          <w:rPr>
-            <w:noProof/>
-          </w:rPr>
-          <w:t>13</w:t>
-        </w:r>
-      </w:fldSimple>
+      <w:r>
+        <w:fldChar w:fldCharType="begin"/>
+      </w:r>
+      <w:r>
+        <w:instrText xml:space="preserve"> SEQ Rysunek \* ARABIC </w:instrText>
+      </w:r>
+      <w:r>
+        <w:fldChar w:fldCharType="separate"/>
+      </w:r>
+      <w:r>
+        <w:rPr>
+          <w:noProof/>
+        </w:rPr>
+        <w:t>13</w:t>
+      </w:r>
+      <w:r>
+        <w:rPr>
+          <w:noProof/>
+        </w:rPr>
+        <w:fldChar w:fldCharType="end"/>
+      </w:r>
       <w:bookmarkEnd w:id="106"/>
       <w:r>
         <w:t xml:space="preserve"> Przykład odrzuconego zapytania</w:t>
@@ -10175,14 +10124,27 @@
       <w:r>
         <w:t xml:space="preserve">Rysunek </w:t>
       </w:r>
-      <w:fldSimple w:instr=" SEQ Rysunek \* ARABIC ">
-        <w:r>
-          <w:rPr>
-            <w:noProof/>
-          </w:rPr>
-          <w:t>14</w:t>
-        </w:r>
-      </w:fldSimple>
+      <w:r>
+        <w:fldChar w:fldCharType="begin"/>
+      </w:r>
+      <w:r>
+        <w:instrText xml:space="preserve"> SEQ Rysunek \* ARABIC </w:instrText>
+      </w:r>
+      <w:r>
+        <w:fldChar w:fldCharType="separate"/>
+      </w:r>
+      <w:r>
+        <w:rPr>
+          <w:noProof/>
+        </w:rPr>
+        <w:t>14</w:t>
+      </w:r>
+      <w:r>
+        <w:rPr>
+          <w:noProof/>
+        </w:rPr>
+        <w:fldChar w:fldCharType="end"/>
+      </w:r>
       <w:bookmarkEnd w:id="110"/>
       <w:r>
         <w:t xml:space="preserve"> Aplikacja webowa</w:t>
@@ -10271,14 +10233,27 @@
       <w:r>
         <w:t xml:space="preserve">Rysunek </w:t>
       </w:r>
-      <w:fldSimple w:instr=" SEQ Rysunek \* ARABIC ">
-        <w:r>
-          <w:rPr>
-            <w:noProof/>
-          </w:rPr>
-          <w:t>15</w:t>
-        </w:r>
-      </w:fldSimple>
+      <w:r>
+        <w:fldChar w:fldCharType="begin"/>
+      </w:r>
+      <w:r>
+        <w:instrText xml:space="preserve"> SEQ Rysunek \* ARABIC </w:instrText>
+      </w:r>
+      <w:r>
+        <w:fldChar w:fldCharType="separate"/>
+      </w:r>
+      <w:r>
+        <w:rPr>
+          <w:noProof/>
+        </w:rPr>
+        <w:t>15</w:t>
+      </w:r>
+      <w:r>
+        <w:rPr>
+          <w:noProof/>
+        </w:rPr>
+        <w:fldChar w:fldCharType="end"/>
+      </w:r>
       <w:bookmarkEnd w:id="114"/>
       <w:r>
         <w:t xml:space="preserve"> Diagram przypadków użycia dla użytkownika aplikacji webowej</w:t>
@@ -10420,14 +10395,27 @@
       <w:r>
         <w:t xml:space="preserve">Rysunek </w:t>
       </w:r>
-      <w:fldSimple w:instr=" SEQ Rysunek \* ARABIC ">
-        <w:r>
-          <w:rPr>
-            <w:noProof/>
-          </w:rPr>
-          <w:t>16</w:t>
-        </w:r>
-      </w:fldSimple>
+      <w:r>
+        <w:fldChar w:fldCharType="begin"/>
+      </w:r>
+      <w:r>
+        <w:instrText xml:space="preserve"> SEQ Rysunek \* ARABIC </w:instrText>
+      </w:r>
+      <w:r>
+        <w:fldChar w:fldCharType="separate"/>
+      </w:r>
+      <w:r>
+        <w:rPr>
+          <w:noProof/>
+        </w:rPr>
+        <w:t>16</w:t>
+      </w:r>
+      <w:r>
+        <w:rPr>
+          <w:noProof/>
+        </w:rPr>
+        <w:fldChar w:fldCharType="end"/>
+      </w:r>
       <w:r>
         <w:t xml:space="preserve"> Diagram przypadków użycia dla administratora aplikacji webowej</w:t>
       </w:r>
@@ -10567,14 +10555,27 @@
       <w:r>
         <w:t xml:space="preserve">Rysunek </w:t>
       </w:r>
-      <w:fldSimple w:instr=" SEQ Rysunek \* ARABIC ">
-        <w:r>
-          <w:rPr>
-            <w:noProof/>
-          </w:rPr>
-          <w:t>17</w:t>
-        </w:r>
-      </w:fldSimple>
+      <w:r>
+        <w:fldChar w:fldCharType="begin"/>
+      </w:r>
+      <w:r>
+        <w:instrText xml:space="preserve"> SEQ Rysunek \* ARABIC </w:instrText>
+      </w:r>
+      <w:r>
+        <w:fldChar w:fldCharType="separate"/>
+      </w:r>
+      <w:r>
+        <w:rPr>
+          <w:noProof/>
+        </w:rPr>
+        <w:t>17</w:t>
+      </w:r>
+      <w:r>
+        <w:rPr>
+          <w:noProof/>
+        </w:rPr>
+        <w:fldChar w:fldCharType="end"/>
+      </w:r>
       <w:r>
         <w:t xml:space="preserve"> Komunikat błędu aplikacji webowej</w:t>
       </w:r>
@@ -10863,14 +10864,27 @@
       <w:r>
         <w:t xml:space="preserve">Rysunek </w:t>
       </w:r>
-      <w:fldSimple w:instr=" SEQ Rysunek \* ARABIC ">
-        <w:r>
-          <w:rPr>
-            <w:noProof/>
-          </w:rPr>
-          <w:t>18</w:t>
-        </w:r>
-      </w:fldSimple>
+      <w:r>
+        <w:fldChar w:fldCharType="begin"/>
+      </w:r>
+      <w:r>
+        <w:instrText xml:space="preserve"> SEQ Rysunek \* ARABIC </w:instrText>
+      </w:r>
+      <w:r>
+        <w:fldChar w:fldCharType="separate"/>
+      </w:r>
+      <w:r>
+        <w:rPr>
+          <w:noProof/>
+        </w:rPr>
+        <w:t>18</w:t>
+      </w:r>
+      <w:r>
+        <w:rPr>
+          <w:noProof/>
+        </w:rPr>
+        <w:fldChar w:fldCharType="end"/>
+      </w:r>
       <w:r>
         <w:t xml:space="preserve"> Aplikacja desktopowa</w:t>
       </w:r>
@@ -11370,7 +11384,7 @@
             <v:path o:extrusionok="f" gradientshapeok="t" o:connecttype="rect"/>
             <o:lock v:ext="edit" aspectratio="t"/>
           </v:shapetype>
-          <v:shape id="_x0000_i1025" type="#_x0000_t75" style="width:453.75pt;height:278.25pt">
+          <v:shape id="_x0000_i1041" type="#_x0000_t75" style="width:453.75pt;height:278.25pt">
             <v:imagedata r:id="rId31" o:title="UseCaseAplikacjaDekstop"/>
           </v:shape>
         </w:pict>
@@ -11385,14 +11399,27 @@
       <w:r>
         <w:t xml:space="preserve">Rysunek </w:t>
       </w:r>
-      <w:fldSimple w:instr=" SEQ Rysunek \* ARABIC ">
-        <w:r>
-          <w:rPr>
-            <w:noProof/>
-          </w:rPr>
-          <w:t>20</w:t>
-        </w:r>
-      </w:fldSimple>
+      <w:r>
+        <w:fldChar w:fldCharType="begin"/>
+      </w:r>
+      <w:r>
+        <w:instrText xml:space="preserve"> SEQ Rysunek \* ARABIC </w:instrText>
+      </w:r>
+      <w:r>
+        <w:fldChar w:fldCharType="separate"/>
+      </w:r>
+      <w:r>
+        <w:rPr>
+          <w:noProof/>
+        </w:rPr>
+        <w:t>20</w:t>
+      </w:r>
+      <w:r>
+        <w:rPr>
+          <w:noProof/>
+        </w:rPr>
+        <w:fldChar w:fldCharType="end"/>
+      </w:r>
       <w:bookmarkEnd w:id="130"/>
       <w:r>
         <w:t xml:space="preserve"> Diagram przypadków użycia aplikacji desktopowej</w:t>
@@ -11634,14 +11661,27 @@
       <w:r>
         <w:t xml:space="preserve">Rysunek </w:t>
       </w:r>
-      <w:fldSimple w:instr=" SEQ Rysunek \* ARABIC ">
-        <w:r>
-          <w:rPr>
-            <w:noProof/>
-          </w:rPr>
-          <w:t>21</w:t>
-        </w:r>
-      </w:fldSimple>
+      <w:r>
+        <w:fldChar w:fldCharType="begin"/>
+      </w:r>
+      <w:r>
+        <w:instrText xml:space="preserve"> SEQ Rysunek \* ARABIC </w:instrText>
+      </w:r>
+      <w:r>
+        <w:fldChar w:fldCharType="separate"/>
+      </w:r>
+      <w:r>
+        <w:rPr>
+          <w:noProof/>
+        </w:rPr>
+        <w:t>21</w:t>
+      </w:r>
+      <w:r>
+        <w:rPr>
+          <w:noProof/>
+        </w:rPr>
+        <w:fldChar w:fldCharType="end"/>
+      </w:r>
       <w:r>
         <w:t xml:space="preserve"> Struktura aplikacji desktopowej</w:t>
       </w:r>
@@ -11752,14 +11792,27 @@
       <w:r>
         <w:t xml:space="preserve">Rysunek </w:t>
       </w:r>
-      <w:fldSimple w:instr=" SEQ Rysunek \* ARABIC ">
-        <w:r>
-          <w:rPr>
-            <w:noProof/>
-          </w:rPr>
-          <w:t>22</w:t>
-        </w:r>
-      </w:fldSimple>
+      <w:r>
+        <w:fldChar w:fldCharType="begin"/>
+      </w:r>
+      <w:r>
+        <w:instrText xml:space="preserve"> SEQ Rysunek \* ARABIC </w:instrText>
+      </w:r>
+      <w:r>
+        <w:fldChar w:fldCharType="separate"/>
+      </w:r>
+      <w:r>
+        <w:rPr>
+          <w:noProof/>
+        </w:rPr>
+        <w:t>22</w:t>
+      </w:r>
+      <w:r>
+        <w:rPr>
+          <w:noProof/>
+        </w:rPr>
+        <w:fldChar w:fldCharType="end"/>
+      </w:r>
       <w:r>
         <w:t xml:space="preserve"> Edytor taktyczny</w:t>
       </w:r>
@@ -11845,14 +11898,27 @@
       <w:r>
         <w:t xml:space="preserve">Rysunek </w:t>
       </w:r>
-      <w:fldSimple w:instr=" SEQ Rysunek \* ARABIC ">
-        <w:r>
-          <w:rPr>
-            <w:noProof/>
-          </w:rPr>
-          <w:t>23</w:t>
-        </w:r>
-      </w:fldSimple>
+      <w:r>
+        <w:fldChar w:fldCharType="begin"/>
+      </w:r>
+      <w:r>
+        <w:instrText xml:space="preserve"> SEQ Rysunek \* ARABIC </w:instrText>
+      </w:r>
+      <w:r>
+        <w:fldChar w:fldCharType="separate"/>
+      </w:r>
+      <w:r>
+        <w:rPr>
+          <w:noProof/>
+        </w:rPr>
+        <w:t>23</w:t>
+      </w:r>
+      <w:r>
+        <w:rPr>
+          <w:noProof/>
+        </w:rPr>
+        <w:fldChar w:fldCharType="end"/>
+      </w:r>
       <w:bookmarkEnd w:id="137"/>
       <w:r>
         <w:t xml:space="preserve"> Symbole</w:t>
@@ -11934,7 +12000,7 @@
       </w:pPr>
       <w:r>
         <w:pict w14:anchorId="46633607">
-          <v:shape id="_x0000_i1026" type="#_x0000_t75" style="width:319.5pt;height:184.5pt">
+          <v:shape id="_x0000_i1042" type="#_x0000_t75" style="width:319.5pt;height:184.5pt">
             <v:imagedata r:id="rId35" o:title="Untitled Diagram (1)"/>
           </v:shape>
         </w:pict>
@@ -11949,14 +12015,27 @@
       <w:r>
         <w:t xml:space="preserve">Rysunek </w:t>
       </w:r>
-      <w:fldSimple w:instr=" SEQ Rysunek \* ARABIC ">
-        <w:r>
-          <w:rPr>
-            <w:noProof/>
-          </w:rPr>
-          <w:t>24</w:t>
-        </w:r>
-      </w:fldSimple>
+      <w:r>
+        <w:fldChar w:fldCharType="begin"/>
+      </w:r>
+      <w:r>
+        <w:instrText xml:space="preserve"> SEQ Rysunek \* ARABIC </w:instrText>
+      </w:r>
+      <w:r>
+        <w:fldChar w:fldCharType="separate"/>
+      </w:r>
+      <w:r>
+        <w:rPr>
+          <w:noProof/>
+        </w:rPr>
+        <w:t>24</w:t>
+      </w:r>
+      <w:r>
+        <w:rPr>
+          <w:noProof/>
+        </w:rPr>
+        <w:fldChar w:fldCharType="end"/>
+      </w:r>
       <w:r>
         <w:t xml:space="preserve"> Modyfikatory symboli</w:t>
       </w:r>
@@ -13079,14 +13158,27 @@
       <w:r>
         <w:t xml:space="preserve">Tabela </w:t>
       </w:r>
-      <w:fldSimple w:instr=" SEQ Tabela \* ARABIC ">
-        <w:r>
-          <w:rPr>
-            <w:noProof/>
-          </w:rPr>
-          <w:t>1</w:t>
-        </w:r>
-      </w:fldSimple>
+      <w:r>
+        <w:fldChar w:fldCharType="begin"/>
+      </w:r>
+      <w:r>
+        <w:instrText xml:space="preserve"> SEQ Tabela \* ARABIC </w:instrText>
+      </w:r>
+      <w:r>
+        <w:fldChar w:fldCharType="separate"/>
+      </w:r>
+      <w:r>
+        <w:rPr>
+          <w:noProof/>
+        </w:rPr>
+        <w:t>1</w:t>
+      </w:r>
+      <w:r>
+        <w:rPr>
+          <w:noProof/>
+        </w:rPr>
+        <w:fldChar w:fldCharType="end"/>
+      </w:r>
       <w:bookmarkEnd w:id="142"/>
       <w:r>
         <w:t xml:space="preserve"> Typy jednostek</w:t>
@@ -15328,14 +15420,27 @@
       <w:r>
         <w:t xml:space="preserve">Tabela </w:t>
       </w:r>
-      <w:fldSimple w:instr=" SEQ Tabela \* ARABIC ">
-        <w:r>
-          <w:rPr>
-            <w:noProof/>
-          </w:rPr>
-          <w:t>2</w:t>
-        </w:r>
-      </w:fldSimple>
+      <w:r>
+        <w:fldChar w:fldCharType="begin"/>
+      </w:r>
+      <w:r>
+        <w:instrText xml:space="preserve"> SEQ Tabela \* ARABIC </w:instrText>
+      </w:r>
+      <w:r>
+        <w:fldChar w:fldCharType="separate"/>
+      </w:r>
+      <w:r>
+        <w:rPr>
+          <w:noProof/>
+        </w:rPr>
+        <w:t>2</w:t>
+      </w:r>
+      <w:r>
+        <w:rPr>
+          <w:noProof/>
+        </w:rPr>
+        <w:fldChar w:fldCharType="end"/>
+      </w:r>
       <w:bookmarkEnd w:id="145"/>
       <w:r>
         <w:t xml:space="preserve"> Wskaźniki wielkości jednostki</w:t>
@@ -15420,14 +15525,27 @@
       <w:r>
         <w:t xml:space="preserve">Rysunek </w:t>
       </w:r>
-      <w:fldSimple w:instr=" SEQ Rysunek \* ARABIC ">
-        <w:r>
-          <w:rPr>
-            <w:noProof/>
-          </w:rPr>
-          <w:t>25</w:t>
-        </w:r>
-      </w:fldSimple>
+      <w:r>
+        <w:fldChar w:fldCharType="begin"/>
+      </w:r>
+      <w:r>
+        <w:instrText xml:space="preserve"> SEQ Rysunek \* ARABIC </w:instrText>
+      </w:r>
+      <w:r>
+        <w:fldChar w:fldCharType="separate"/>
+      </w:r>
+      <w:r>
+        <w:rPr>
+          <w:noProof/>
+        </w:rPr>
+        <w:t>25</w:t>
+      </w:r>
+      <w:r>
+        <w:rPr>
+          <w:noProof/>
+        </w:rPr>
+        <w:fldChar w:fldCharType="end"/>
+      </w:r>
       <w:r>
         <w:t xml:space="preserve"> Umieszczenie symbolu</w:t>
       </w:r>
@@ -15523,14 +15641,27 @@
       <w:r>
         <w:t xml:space="preserve">Rysunek </w:t>
       </w:r>
-      <w:fldSimple w:instr=" SEQ Rysunek \* ARABIC ">
-        <w:r>
-          <w:rPr>
-            <w:noProof/>
-          </w:rPr>
-          <w:t>26</w:t>
-        </w:r>
-      </w:fldSimple>
+      <w:r>
+        <w:fldChar w:fldCharType="begin"/>
+      </w:r>
+      <w:r>
+        <w:instrText xml:space="preserve"> SEQ Rysunek \* ARABIC </w:instrText>
+      </w:r>
+      <w:r>
+        <w:fldChar w:fldCharType="separate"/>
+      </w:r>
+      <w:r>
+        <w:rPr>
+          <w:noProof/>
+        </w:rPr>
+        <w:t>26</w:t>
+      </w:r>
+      <w:r>
+        <w:rPr>
+          <w:noProof/>
+        </w:rPr>
+        <w:fldChar w:fldCharType="end"/>
+      </w:r>
       <w:r>
         <w:t xml:space="preserve"> Zaznaczanie wielu symboli</w:t>
       </w:r>
@@ -15612,14 +15743,27 @@
       <w:r>
         <w:t xml:space="preserve">Rysunek </w:t>
       </w:r>
-      <w:fldSimple w:instr=" SEQ Rysunek \* ARABIC ">
-        <w:r>
-          <w:rPr>
-            <w:noProof/>
-          </w:rPr>
-          <w:t>27</w:t>
-        </w:r>
-      </w:fldSimple>
+      <w:r>
+        <w:fldChar w:fldCharType="begin"/>
+      </w:r>
+      <w:r>
+        <w:instrText xml:space="preserve"> SEQ Rysunek \* ARABIC </w:instrText>
+      </w:r>
+      <w:r>
+        <w:fldChar w:fldCharType="separate"/>
+      </w:r>
+      <w:r>
+        <w:rPr>
+          <w:noProof/>
+        </w:rPr>
+        <w:t>27</w:t>
+      </w:r>
+      <w:r>
+        <w:rPr>
+          <w:noProof/>
+        </w:rPr>
+        <w:fldChar w:fldCharType="end"/>
+      </w:r>
       <w:r>
         <w:t xml:space="preserve"> Górne menu edytora z włączoną opcją rysowania</w:t>
       </w:r>
@@ -15689,14 +15833,27 @@
       <w:r>
         <w:t xml:space="preserve">Rysunek </w:t>
       </w:r>
-      <w:fldSimple w:instr=" SEQ Rysunek \* ARABIC ">
-        <w:r>
-          <w:rPr>
-            <w:noProof/>
-          </w:rPr>
-          <w:t>28</w:t>
-        </w:r>
-      </w:fldSimple>
+      <w:r>
+        <w:fldChar w:fldCharType="begin"/>
+      </w:r>
+      <w:r>
+        <w:instrText xml:space="preserve"> SEQ Rysunek \* ARABIC </w:instrText>
+      </w:r>
+      <w:r>
+        <w:fldChar w:fldCharType="separate"/>
+      </w:r>
+      <w:r>
+        <w:rPr>
+          <w:noProof/>
+        </w:rPr>
+        <w:t>28</w:t>
+      </w:r>
+      <w:r>
+        <w:rPr>
+          <w:noProof/>
+        </w:rPr>
+        <w:fldChar w:fldCharType="end"/>
+      </w:r>
       <w:r>
         <w:t xml:space="preserve"> Podgląd planszy</w:t>
       </w:r>
@@ -15781,14 +15938,27 @@
       <w:r>
         <w:t xml:space="preserve">Rysunek </w:t>
       </w:r>
-      <w:fldSimple w:instr=" SEQ Rysunek \* ARABIC ">
-        <w:r>
-          <w:rPr>
-            <w:noProof/>
-          </w:rPr>
-          <w:t>29</w:t>
-        </w:r>
-      </w:fldSimple>
+      <w:r>
+        <w:fldChar w:fldCharType="begin"/>
+      </w:r>
+      <w:r>
+        <w:instrText xml:space="preserve"> SEQ Rysunek \* ARABIC </w:instrText>
+      </w:r>
+      <w:r>
+        <w:fldChar w:fldCharType="separate"/>
+      </w:r>
+      <w:r>
+        <w:rPr>
+          <w:noProof/>
+        </w:rPr>
+        <w:t>29</w:t>
+      </w:r>
+      <w:r>
+        <w:rPr>
+          <w:noProof/>
+        </w:rPr>
+        <w:fldChar w:fldCharType="end"/>
+      </w:r>
       <w:r>
         <w:t xml:space="preserve"> Okno dialogowe edycji znaku</w:t>
       </w:r>
@@ -15998,14 +16168,27 @@
       <w:r>
         <w:t xml:space="preserve">Rysunek </w:t>
       </w:r>
-      <w:fldSimple w:instr=" SEQ Rysunek \* ARABIC ">
-        <w:r>
-          <w:rPr>
-            <w:noProof/>
-          </w:rPr>
-          <w:t>30</w:t>
-        </w:r>
-      </w:fldSimple>
+      <w:r>
+        <w:fldChar w:fldCharType="begin"/>
+      </w:r>
+      <w:r>
+        <w:instrText xml:space="preserve"> SEQ Rysunek \* ARABIC </w:instrText>
+      </w:r>
+      <w:r>
+        <w:fldChar w:fldCharType="separate"/>
+      </w:r>
+      <w:r>
+        <w:rPr>
+          <w:noProof/>
+        </w:rPr>
+        <w:t>30</w:t>
+      </w:r>
+      <w:r>
+        <w:rPr>
+          <w:noProof/>
+        </w:rPr>
+        <w:fldChar w:fldCharType="end"/>
+      </w:r>
       <w:r>
         <w:t xml:space="preserve"> Schemat warstw edytora</w:t>
       </w:r>
@@ -16241,14 +16424,27 @@
       <w:r>
         <w:t xml:space="preserve">Rysunek </w:t>
       </w:r>
-      <w:fldSimple w:instr=" SEQ Rysunek \* ARABIC ">
-        <w:r>
-          <w:rPr>
-            <w:noProof/>
-          </w:rPr>
-          <w:t>31</w:t>
-        </w:r>
-      </w:fldSimple>
+      <w:r>
+        <w:fldChar w:fldCharType="begin"/>
+      </w:r>
+      <w:r>
+        <w:instrText xml:space="preserve"> SEQ Rysunek \* ARABIC </w:instrText>
+      </w:r>
+      <w:r>
+        <w:fldChar w:fldCharType="separate"/>
+      </w:r>
+      <w:r>
+        <w:rPr>
+          <w:noProof/>
+        </w:rPr>
+        <w:t>31</w:t>
+      </w:r>
+      <w:r>
+        <w:rPr>
+          <w:noProof/>
+        </w:rPr>
+        <w:fldChar w:fldCharType="end"/>
+      </w:r>
       <w:r>
         <w:t xml:space="preserve"> Schemat generowania symbolu</w:t>
       </w:r>
@@ -16306,7 +16502,7 @@
       </w:pPr>
       <w:r>
         <w:pict w14:anchorId="5A28D0D1">
-          <v:shape id="_x0000_i1027" type="#_x0000_t75" style="width:175.5pt;height:383.25pt">
+          <v:shape id="_x0000_i1043" type="#_x0000_t75" style="width:175.5pt;height:383.25pt">
             <v:imagedata r:id="rId95" o:title="Screenshot_2021-01-23-15-57-10-259_com"/>
           </v:shape>
         </w:pict>
@@ -16320,14 +16516,27 @@
       <w:r>
         <w:t xml:space="preserve">Rysunek </w:t>
       </w:r>
-      <w:fldSimple w:instr=" SEQ Rysunek \* ARABIC ">
-        <w:r>
-          <w:rPr>
-            <w:noProof/>
-          </w:rPr>
-          <w:t>32</w:t>
-        </w:r>
-      </w:fldSimple>
+      <w:r>
+        <w:fldChar w:fldCharType="begin"/>
+      </w:r>
+      <w:r>
+        <w:instrText xml:space="preserve"> SEQ Rysunek \* ARABIC </w:instrText>
+      </w:r>
+      <w:r>
+        <w:fldChar w:fldCharType="separate"/>
+      </w:r>
+      <w:r>
+        <w:rPr>
+          <w:noProof/>
+        </w:rPr>
+        <w:t>32</w:t>
+      </w:r>
+      <w:r>
+        <w:rPr>
+          <w:noProof/>
+        </w:rPr>
+        <w:fldChar w:fldCharType="end"/>
+      </w:r>
       <w:r>
         <w:t xml:space="preserve"> Aplikacja mobilna</w:t>
       </w:r>
@@ -16368,7 +16577,7 @@
       </w:pPr>
       <w:r>
         <w:pict w14:anchorId="6ADFDA8F">
-          <v:shape id="_x0000_i1028" type="#_x0000_t75" style="width:453.75pt;height:278.25pt">
+          <v:shape id="_x0000_i1044" type="#_x0000_t75" style="width:453.75pt;height:278.25pt">
             <v:imagedata r:id="rId96" o:title="UseCaseAplikacjaMobile"/>
           </v:shape>
         </w:pict>
@@ -16382,14 +16591,27 @@
       <w:r>
         <w:t xml:space="preserve">Rysunek </w:t>
       </w:r>
-      <w:fldSimple w:instr=" SEQ Rysunek \* ARABIC ">
-        <w:r>
-          <w:rPr>
-            <w:noProof/>
-          </w:rPr>
-          <w:t>33</w:t>
-        </w:r>
-      </w:fldSimple>
+      <w:r>
+        <w:fldChar w:fldCharType="begin"/>
+      </w:r>
+      <w:r>
+        <w:instrText xml:space="preserve"> SEQ Rysunek \* ARABIC </w:instrText>
+      </w:r>
+      <w:r>
+        <w:fldChar w:fldCharType="separate"/>
+      </w:r>
+      <w:r>
+        <w:rPr>
+          <w:noProof/>
+        </w:rPr>
+        <w:t>33</w:t>
+      </w:r>
+      <w:r>
+        <w:rPr>
+          <w:noProof/>
+        </w:rPr>
+        <w:fldChar w:fldCharType="end"/>
+      </w:r>
       <w:r>
         <w:t xml:space="preserve"> Diagram</w:t>
       </w:r>
@@ -16732,14 +16954,27 @@
       <w:r>
         <w:t xml:space="preserve">Rysunek </w:t>
       </w:r>
-      <w:fldSimple w:instr=" SEQ Rysunek \* ARABIC ">
-        <w:r>
-          <w:rPr>
-            <w:noProof/>
-          </w:rPr>
-          <w:t>34</w:t>
-        </w:r>
-      </w:fldSimple>
+      <w:r>
+        <w:fldChar w:fldCharType="begin"/>
+      </w:r>
+      <w:r>
+        <w:instrText xml:space="preserve"> SEQ Rysunek \* ARABIC </w:instrText>
+      </w:r>
+      <w:r>
+        <w:fldChar w:fldCharType="separate"/>
+      </w:r>
+      <w:r>
+        <w:rPr>
+          <w:noProof/>
+        </w:rPr>
+        <w:t>34</w:t>
+      </w:r>
+      <w:r>
+        <w:rPr>
+          <w:noProof/>
+        </w:rPr>
+        <w:fldChar w:fldCharType="end"/>
+      </w:r>
       <w:r>
         <w:t xml:space="preserve"> Struktura aplikacji mobilnej</w:t>
       </w:r>
@@ -19585,7 +19820,7 @@
         <w:t>które</w:t>
       </w:r>
       <w:r>
-        <w:t xml:space="preserve"> obejmują wbudowany przybornik, oraz rozpoznawanie i poprawianie narysowanych kształtów. </w:t>
+        <w:t xml:space="preserve"> obejmują wbudowany przybornik oraz rozpoznawanie i poprawianie narysowanych kształtów. </w:t>
       </w:r>
       <w:r>
         <w:rPr>
@@ -22812,6 +23047,7 @@
     <w:sectPr>
       <w:pgSz w:w="11906" w:h="16838"/>
       <w:pgMar w:top="1134" w:right="1134" w:bottom="1134" w:left="1134" w:header="709" w:footer="709" w:gutter="567"/>
+      <w:pgNumType w:start="3"/>
       <w:cols w:space="708"/>
       <w:docGrid w:linePitch="360"/>
     </w:sectPr>

</xml_diff>